<commit_message>
Explain perks; create perk categories; started on backgrounds
</commit_message>
<xml_diff>
--- a/RBNew/RBNext.docx
+++ b/RBNew/RBNext.docx
@@ -1343,7 +1343,21 @@
           <w:sz w:val="16"/>
           <w:szCs w:val="16"/>
         </w:rPr>
-        <w:t xml:space="preserve"> Skills that your character acquires because of his background get a +2 bonus. </w:t>
+        <w:t xml:space="preserve"> Skills that your character acquires because of his background get a +</w:t>
+      </w:r>
+      <w:r>
+        <w:rPr>
+          <w:sz w:val="16"/>
+          <w:szCs w:val="16"/>
+        </w:rPr>
+        <w:t>1</w:t>
+      </w:r>
+      <w:r>
+        <w:rPr>
+          <w:sz w:val="16"/>
+          <w:szCs w:val="16"/>
+        </w:rPr>
+        <w:t xml:space="preserve"> bonus. </w:t>
       </w:r>
       <w:r>
         <w:rPr>
@@ -1357,6 +1371,582 @@
     <w:p>
       <w:pPr>
         <w:rPr>
+          <w:sz w:val="18"/>
+          <w:szCs w:val="18"/>
+        </w:rPr>
+      </w:pPr>
+      <w:r>
+        <w:rPr>
+          <w:b/>
+          <w:sz w:val="18"/>
+          <w:szCs w:val="18"/>
+        </w:rPr>
+        <w:t>Perks</w:t>
+      </w:r>
+    </w:p>
+    <w:p>
+      <w:pPr>
+        <w:rPr>
+          <w:sz w:val="16"/>
+          <w:szCs w:val="16"/>
+        </w:rPr>
+      </w:pPr>
+      <w:r>
+        <w:rPr>
+          <w:b/>
+          <w:i/>
+          <w:sz w:val="16"/>
+          <w:szCs w:val="16"/>
+        </w:rPr>
+        <w:t>Perks</w:t>
+      </w:r>
+      <w:r>
+        <w:rPr>
+          <w:sz w:val="16"/>
+          <w:szCs w:val="16"/>
+        </w:rPr>
+        <w:t xml:space="preserve"> are bonuses and special advantages that a character has. They can represent training, a special authority, or even an inh</w:t>
+      </w:r>
+      <w:bookmarkStart w:id="0" w:name="_GoBack"/>
+      <w:bookmarkEnd w:id="0"/>
+      <w:r>
+        <w:rPr>
+          <w:sz w:val="16"/>
+          <w:szCs w:val="16"/>
+        </w:rPr>
+        <w:t xml:space="preserve">eritance. Perks can be </w:t>
+      </w:r>
+      <w:r>
+        <w:rPr>
+          <w:b/>
+          <w:i/>
+          <w:sz w:val="16"/>
+          <w:szCs w:val="16"/>
+        </w:rPr>
+        <w:t>general</w:t>
+      </w:r>
+      <w:r>
+        <w:rPr>
+          <w:sz w:val="16"/>
+          <w:szCs w:val="16"/>
+        </w:rPr>
+        <w:t xml:space="preserve"> or </w:t>
+      </w:r>
+      <w:r>
+        <w:rPr>
+          <w:b/>
+          <w:i/>
+          <w:sz w:val="16"/>
+          <w:szCs w:val="16"/>
+        </w:rPr>
+        <w:t>assigned</w:t>
+      </w:r>
+      <w:r>
+        <w:rPr>
+          <w:sz w:val="16"/>
+          <w:szCs w:val="16"/>
+        </w:rPr>
+        <w:t xml:space="preserve"> to a specific skill depending on the type of perk.</w:t>
+      </w:r>
+    </w:p>
+    <w:p>
+      <w:pPr>
+        <w:rPr>
+          <w:sz w:val="16"/>
+          <w:szCs w:val="16"/>
+        </w:rPr>
+      </w:pPr>
+      <w:r>
+        <w:rPr>
+          <w:b/>
+          <w:i/>
+          <w:sz w:val="16"/>
+          <w:szCs w:val="16"/>
+        </w:rPr>
+        <w:t>General P</w:t>
+      </w:r>
+      <w:r>
+        <w:rPr>
+          <w:b/>
+          <w:i/>
+          <w:sz w:val="16"/>
+          <w:szCs w:val="16"/>
+        </w:rPr>
+        <w:t>erks</w:t>
+      </w:r>
+      <w:r>
+        <w:rPr>
+          <w:sz w:val="16"/>
+          <w:szCs w:val="16"/>
+        </w:rPr>
+        <w:t xml:space="preserve"> are languages, titles, stat bonuses and inheritances</w:t>
+      </w:r>
+      <w:r>
+        <w:rPr>
+          <w:sz w:val="16"/>
+          <w:szCs w:val="16"/>
+        </w:rPr>
+        <w:t>. There are no special rules for general perks. Once acquired, they give the character the specified bonus or ability whenever appropriate.</w:t>
+      </w:r>
+    </w:p>
+    <w:p>
+      <w:pPr>
+        <w:rPr>
+          <w:sz w:val="16"/>
+          <w:szCs w:val="16"/>
+        </w:rPr>
+      </w:pPr>
+      <w:r>
+        <w:rPr>
+          <w:b/>
+          <w:i/>
+          <w:sz w:val="16"/>
+          <w:szCs w:val="16"/>
+        </w:rPr>
+        <w:t>Assigned Perks</w:t>
+      </w:r>
+      <w:r>
+        <w:rPr>
+          <w:sz w:val="16"/>
+          <w:szCs w:val="16"/>
+        </w:rPr>
+        <w:t xml:space="preserve"> are knowledges and terrains. These must be assigned to a specific lore skill when they are acquired. When testing that skill, the character gains either a +2 to the check, or an automatic success, based on the skill in question and the GM’s discretion. Assigned perks give a +1 bonus on checks to other skills </w:t>
+      </w:r>
+      <w:r>
+        <w:rPr>
+          <w:sz w:val="16"/>
+          <w:szCs w:val="16"/>
+        </w:rPr>
+        <w:t xml:space="preserve">in the </w:t>
+      </w:r>
+      <w:r>
+        <w:rPr>
+          <w:sz w:val="16"/>
+          <w:szCs w:val="16"/>
+        </w:rPr>
+        <w:t xml:space="preserve">same </w:t>
+      </w:r>
+      <w:r>
+        <w:rPr>
+          <w:sz w:val="16"/>
+          <w:szCs w:val="16"/>
+        </w:rPr>
+        <w:t xml:space="preserve">perk category </w:t>
+      </w:r>
+      <w:r>
+        <w:rPr>
+          <w:sz w:val="16"/>
+          <w:szCs w:val="16"/>
+        </w:rPr>
+        <w:t>if the GM determines that the topic is relevant.</w:t>
+      </w:r>
+    </w:p>
+    <w:p>
+      <w:pPr>
+        <w:rPr>
+          <w:sz w:val="16"/>
+          <w:szCs w:val="16"/>
+        </w:rPr>
+      </w:pPr>
+      <w:r>
+        <w:rPr>
+          <w:sz w:val="16"/>
+          <w:szCs w:val="16"/>
+        </w:rPr>
+        <w:t>Perks fall into the following categories:</w:t>
+      </w:r>
+    </w:p>
+    <w:p>
+      <w:pPr>
+        <w:pStyle w:val="ListParagraph"/>
+        <w:numPr>
+          <w:ilvl w:val="0"/>
+          <w:numId w:val="29"/>
+        </w:numPr>
+        <w:rPr>
+          <w:sz w:val="16"/>
+          <w:szCs w:val="16"/>
+        </w:rPr>
+      </w:pPr>
+      <w:r>
+        <w:rPr>
+          <w:b/>
+          <w:i/>
+          <w:sz w:val="16"/>
+          <w:szCs w:val="16"/>
+        </w:rPr>
+        <w:t>Favored Terrain (TR/assigned)</w:t>
+      </w:r>
+    </w:p>
+    <w:p>
+      <w:pPr>
+        <w:pStyle w:val="ListParagraph"/>
+        <w:numPr>
+          <w:ilvl w:val="1"/>
+          <w:numId w:val="29"/>
+        </w:numPr>
+        <w:rPr>
+          <w:sz w:val="16"/>
+          <w:szCs w:val="16"/>
+        </w:rPr>
+      </w:pPr>
+      <w:r>
+        <w:rPr>
+          <w:sz w:val="16"/>
+          <w:szCs w:val="16"/>
+        </w:rPr>
+        <w:t>Animal Lore</w:t>
+      </w:r>
+    </w:p>
+    <w:p>
+      <w:pPr>
+        <w:pStyle w:val="ListParagraph"/>
+        <w:numPr>
+          <w:ilvl w:val="1"/>
+          <w:numId w:val="29"/>
+        </w:numPr>
+        <w:rPr>
+          <w:sz w:val="16"/>
+          <w:szCs w:val="16"/>
+        </w:rPr>
+      </w:pPr>
+      <w:r>
+        <w:rPr>
+          <w:sz w:val="16"/>
+          <w:szCs w:val="16"/>
+        </w:rPr>
+        <w:t>Herb Lore</w:t>
+      </w:r>
+    </w:p>
+    <w:p>
+      <w:pPr>
+        <w:pStyle w:val="ListParagraph"/>
+        <w:numPr>
+          <w:ilvl w:val="1"/>
+          <w:numId w:val="29"/>
+        </w:numPr>
+        <w:rPr>
+          <w:sz w:val="16"/>
+          <w:szCs w:val="16"/>
+        </w:rPr>
+      </w:pPr>
+      <w:r>
+        <w:rPr>
+          <w:sz w:val="16"/>
+          <w:szCs w:val="16"/>
+        </w:rPr>
+        <w:t>Navigate</w:t>
+      </w:r>
+    </w:p>
+    <w:p>
+      <w:pPr>
+        <w:pStyle w:val="ListParagraph"/>
+        <w:numPr>
+          <w:ilvl w:val="1"/>
+          <w:numId w:val="29"/>
+        </w:numPr>
+        <w:rPr>
+          <w:sz w:val="16"/>
+          <w:szCs w:val="16"/>
+        </w:rPr>
+      </w:pPr>
+      <w:r>
+        <w:rPr>
+          <w:sz w:val="16"/>
+          <w:szCs w:val="16"/>
+        </w:rPr>
+        <w:t>Survival</w:t>
+      </w:r>
+    </w:p>
+    <w:p>
+      <w:pPr>
+        <w:pStyle w:val="ListParagraph"/>
+        <w:numPr>
+          <w:ilvl w:val="0"/>
+          <w:numId w:val="29"/>
+        </w:numPr>
+        <w:rPr>
+          <w:sz w:val="16"/>
+          <w:szCs w:val="16"/>
+        </w:rPr>
+      </w:pPr>
+      <w:r>
+        <w:rPr>
+          <w:b/>
+          <w:i/>
+          <w:sz w:val="16"/>
+          <w:szCs w:val="16"/>
+        </w:rPr>
+        <w:t>Knowledges (</w:t>
+      </w:r>
+      <w:r>
+        <w:rPr>
+          <w:b/>
+          <w:i/>
+          <w:sz w:val="16"/>
+          <w:szCs w:val="16"/>
+        </w:rPr>
+        <w:t>KN/assigned</w:t>
+      </w:r>
+      <w:r>
+        <w:rPr>
+          <w:b/>
+          <w:i/>
+          <w:sz w:val="16"/>
+          <w:szCs w:val="16"/>
+        </w:rPr>
+        <w:t>)</w:t>
+      </w:r>
+    </w:p>
+    <w:p>
+      <w:pPr>
+        <w:pStyle w:val="ListParagraph"/>
+        <w:numPr>
+          <w:ilvl w:val="1"/>
+          <w:numId w:val="29"/>
+        </w:numPr>
+        <w:rPr>
+          <w:sz w:val="16"/>
+          <w:szCs w:val="16"/>
+        </w:rPr>
+      </w:pPr>
+      <w:r>
+        <w:rPr>
+          <w:sz w:val="16"/>
+          <w:szCs w:val="16"/>
+        </w:rPr>
+        <w:t>Animal Lore</w:t>
+      </w:r>
+    </w:p>
+    <w:p>
+      <w:pPr>
+        <w:pStyle w:val="ListParagraph"/>
+        <w:numPr>
+          <w:ilvl w:val="1"/>
+          <w:numId w:val="29"/>
+        </w:numPr>
+        <w:rPr>
+          <w:sz w:val="16"/>
+          <w:szCs w:val="16"/>
+        </w:rPr>
+      </w:pPr>
+      <w:r>
+        <w:rPr>
+          <w:sz w:val="16"/>
+          <w:szCs w:val="16"/>
+        </w:rPr>
+        <w:t>Etiquette</w:t>
+      </w:r>
+    </w:p>
+    <w:p>
+      <w:pPr>
+        <w:pStyle w:val="ListParagraph"/>
+        <w:numPr>
+          <w:ilvl w:val="1"/>
+          <w:numId w:val="29"/>
+        </w:numPr>
+        <w:rPr>
+          <w:sz w:val="16"/>
+          <w:szCs w:val="16"/>
+        </w:rPr>
+      </w:pPr>
+      <w:r>
+        <w:rPr>
+          <w:sz w:val="16"/>
+          <w:szCs w:val="16"/>
+        </w:rPr>
+        <w:t>Herb Lore</w:t>
+      </w:r>
+    </w:p>
+    <w:p>
+      <w:pPr>
+        <w:pStyle w:val="ListParagraph"/>
+        <w:numPr>
+          <w:ilvl w:val="1"/>
+          <w:numId w:val="29"/>
+        </w:numPr>
+        <w:rPr>
+          <w:sz w:val="16"/>
+          <w:szCs w:val="16"/>
+        </w:rPr>
+      </w:pPr>
+      <w:r>
+        <w:rPr>
+          <w:sz w:val="16"/>
+          <w:szCs w:val="16"/>
+        </w:rPr>
+        <w:t>History</w:t>
+      </w:r>
+    </w:p>
+    <w:p>
+      <w:pPr>
+        <w:pStyle w:val="ListParagraph"/>
+        <w:numPr>
+          <w:ilvl w:val="1"/>
+          <w:numId w:val="29"/>
+        </w:numPr>
+        <w:rPr>
+          <w:sz w:val="16"/>
+          <w:szCs w:val="16"/>
+        </w:rPr>
+      </w:pPr>
+      <w:r>
+        <w:rPr>
+          <w:sz w:val="16"/>
+          <w:szCs w:val="16"/>
+        </w:rPr>
+        <w:t>Item Lore</w:t>
+      </w:r>
+    </w:p>
+    <w:p>
+      <w:pPr>
+        <w:pStyle w:val="ListParagraph"/>
+        <w:numPr>
+          <w:ilvl w:val="1"/>
+          <w:numId w:val="29"/>
+        </w:numPr>
+        <w:rPr>
+          <w:sz w:val="16"/>
+          <w:szCs w:val="16"/>
+        </w:rPr>
+      </w:pPr>
+      <w:r>
+        <w:rPr>
+          <w:sz w:val="16"/>
+          <w:szCs w:val="16"/>
+        </w:rPr>
+        <w:t>Law</w:t>
+      </w:r>
+    </w:p>
+    <w:p>
+      <w:pPr>
+        <w:pStyle w:val="ListParagraph"/>
+        <w:numPr>
+          <w:ilvl w:val="1"/>
+          <w:numId w:val="29"/>
+        </w:numPr>
+        <w:rPr>
+          <w:sz w:val="16"/>
+          <w:szCs w:val="16"/>
+        </w:rPr>
+      </w:pPr>
+      <w:r>
+        <w:rPr>
+          <w:sz w:val="16"/>
+          <w:szCs w:val="16"/>
+        </w:rPr>
+        <w:t>Rune Lore</w:t>
+      </w:r>
+    </w:p>
+    <w:p>
+      <w:pPr>
+        <w:pStyle w:val="ListParagraph"/>
+        <w:numPr>
+          <w:ilvl w:val="1"/>
+          <w:numId w:val="29"/>
+        </w:numPr>
+        <w:rPr>
+          <w:sz w:val="16"/>
+          <w:szCs w:val="16"/>
+        </w:rPr>
+      </w:pPr>
+      <w:r>
+        <w:rPr>
+          <w:sz w:val="16"/>
+          <w:szCs w:val="16"/>
+        </w:rPr>
+        <w:t>Streetwise</w:t>
+      </w:r>
+    </w:p>
+    <w:p>
+      <w:pPr>
+        <w:pStyle w:val="ListParagraph"/>
+        <w:numPr>
+          <w:ilvl w:val="1"/>
+          <w:numId w:val="29"/>
+        </w:numPr>
+        <w:rPr>
+          <w:sz w:val="16"/>
+          <w:szCs w:val="16"/>
+        </w:rPr>
+      </w:pPr>
+      <w:r>
+        <w:rPr>
+          <w:sz w:val="16"/>
+          <w:szCs w:val="16"/>
+        </w:rPr>
+        <w:t>Theology</w:t>
+      </w:r>
+    </w:p>
+    <w:p>
+      <w:pPr>
+        <w:pStyle w:val="ListParagraph"/>
+        <w:numPr>
+          <w:ilvl w:val="0"/>
+          <w:numId w:val="29"/>
+        </w:numPr>
+        <w:rPr>
+          <w:sz w:val="16"/>
+          <w:szCs w:val="16"/>
+        </w:rPr>
+      </w:pPr>
+      <w:r>
+        <w:rPr>
+          <w:b/>
+          <w:i/>
+          <w:sz w:val="16"/>
+          <w:szCs w:val="16"/>
+        </w:rPr>
+        <w:t>Languages (LN/general)</w:t>
+      </w:r>
+    </w:p>
+    <w:p>
+      <w:pPr>
+        <w:pStyle w:val="ListParagraph"/>
+        <w:numPr>
+          <w:ilvl w:val="0"/>
+          <w:numId w:val="29"/>
+        </w:numPr>
+        <w:rPr>
+          <w:sz w:val="16"/>
+          <w:szCs w:val="16"/>
+        </w:rPr>
+      </w:pPr>
+      <w:r>
+        <w:rPr>
+          <w:b/>
+          <w:i/>
+          <w:sz w:val="16"/>
+          <w:szCs w:val="16"/>
+        </w:rPr>
+        <w:t>Stat Bonuses (BN/general)</w:t>
+      </w:r>
+    </w:p>
+    <w:p>
+      <w:pPr>
+        <w:pStyle w:val="ListParagraph"/>
+        <w:numPr>
+          <w:ilvl w:val="0"/>
+          <w:numId w:val="29"/>
+        </w:numPr>
+        <w:rPr>
+          <w:sz w:val="16"/>
+          <w:szCs w:val="16"/>
+        </w:rPr>
+      </w:pPr>
+      <w:r>
+        <w:rPr>
+          <w:b/>
+          <w:i/>
+          <w:sz w:val="16"/>
+          <w:szCs w:val="16"/>
+        </w:rPr>
+        <w:t>Titles (TT/general)</w:t>
+      </w:r>
+    </w:p>
+    <w:p>
+      <w:pPr>
+        <w:rPr>
           <w:b/>
           <w:sz w:val="18"/>
           <w:szCs w:val="18"/>
@@ -1406,14 +1996,14 @@
           <w:sz w:val="16"/>
           <w:szCs w:val="16"/>
         </w:rPr>
-        <w:t xml:space="preserve"> (+2?)</w:t>
+        <w:t xml:space="preserve"> </w:t>
       </w:r>
       <w:r>
         <w:rPr>
           <w:sz w:val="16"/>
           <w:szCs w:val="16"/>
         </w:rPr>
-        <w:t xml:space="preserve"> bonus to the skill.</w:t>
+        <w:t>bonus to the skill.</w:t>
       </w:r>
     </w:p>
     <w:p>
@@ -2096,6 +2686,7 @@
                 <w:sz w:val="16"/>
                 <w:szCs w:val="16"/>
               </w:rPr>
+              <w:lastRenderedPageBreak/>
               <w:t>Dual Wield</w:t>
             </w:r>
           </w:p>
@@ -3865,7 +4456,6 @@
                 <w:sz w:val="16"/>
                 <w:szCs w:val="16"/>
               </w:rPr>
-              <w:lastRenderedPageBreak/>
               <w:t>Animal Lore</w:t>
             </w:r>
           </w:p>
@@ -4157,7 +4747,28 @@
                 <w:sz w:val="16"/>
                 <w:szCs w:val="16"/>
               </w:rPr>
-              <w:t>Used to throw parties, meet people and generally meet people</w:t>
+              <w:t xml:space="preserve">Used to throw parties, </w:t>
+            </w:r>
+            <w:r>
+              <w:rPr>
+                <w:sz w:val="16"/>
+                <w:szCs w:val="16"/>
+              </w:rPr>
+              <w:t xml:space="preserve">meet </w:t>
+            </w:r>
+            <w:r>
+              <w:rPr>
+                <w:sz w:val="16"/>
+                <w:szCs w:val="16"/>
+              </w:rPr>
+              <w:t xml:space="preserve">and interact with the right </w:t>
+            </w:r>
+            <w:r>
+              <w:rPr>
+                <w:sz w:val="16"/>
+                <w:szCs w:val="16"/>
+              </w:rPr>
+              <w:t xml:space="preserve">people </w:t>
             </w:r>
           </w:p>
           <w:p>
@@ -4998,23 +5609,7 @@
                 <w:sz w:val="16"/>
                 <w:szCs w:val="16"/>
               </w:rPr>
-              <w:t xml:space="preserve">(Ex. </w:t>
-            </w:r>
-            <w:r>
-              <w:rPr>
-                <w:i/>
-                <w:sz w:val="16"/>
-                <w:szCs w:val="16"/>
-              </w:rPr>
-              <w:t>James Barony, or Vincent Clan</w:t>
-            </w:r>
-            <w:r>
-              <w:rPr>
-                <w:i/>
-                <w:sz w:val="16"/>
-                <w:szCs w:val="16"/>
-              </w:rPr>
-              <w:t>)</w:t>
+              <w:t>(Ex. James Barony, or Vincent Clan)</w:t>
             </w:r>
           </w:p>
           <w:p>
@@ -5218,7 +5813,8 @@
                 <w:sz w:val="16"/>
                 <w:szCs w:val="16"/>
               </w:rPr>
-              <w:t>History</w:t>
+              <w:lastRenderedPageBreak/>
+              <w:t>Herb Lore</w:t>
             </w:r>
           </w:p>
         </w:tc>
@@ -5239,7 +5835,7 @@
                 <w:sz w:val="16"/>
                 <w:szCs w:val="16"/>
               </w:rPr>
-              <w:t>AFL</w:t>
+              <w:t>FHL</w:t>
             </w:r>
           </w:p>
         </w:tc>
@@ -5302,7 +5898,7 @@
                 <w:sz w:val="16"/>
                 <w:szCs w:val="16"/>
               </w:rPr>
-              <w:t>Represents a general knowledge of the history of the campaign realm</w:t>
+              <w:t>Used to identify and find useful herbs in the wild</w:t>
             </w:r>
           </w:p>
           <w:p>
@@ -5322,7 +5918,7 @@
                 <w:sz w:val="16"/>
                 <w:szCs w:val="16"/>
               </w:rPr>
-              <w:t>Historians presented with an unfamiliar question can roll to see if they know the answer</w:t>
+              <w:t>Used to cultivate herbs</w:t>
             </w:r>
           </w:p>
           <w:p>
@@ -5339,47 +5935,98 @@
             </w:pPr>
             <w:r>
               <w:rPr>
-                <w:b/>
-                <w:i/>
-                <w:sz w:val="16"/>
-                <w:szCs w:val="16"/>
-              </w:rPr>
-              <w:t>Perks</w:t>
-            </w:r>
-            <w:r>
-              <w:rPr>
-                <w:sz w:val="16"/>
-                <w:szCs w:val="16"/>
-              </w:rPr>
-              <w:t xml:space="preserve"> used here represent expert-level knowledge of a specific subject and no roll is required to succeed </w:t>
-            </w:r>
-            <w:r>
-              <w:rPr>
-                <w:i/>
-                <w:sz w:val="16"/>
-                <w:szCs w:val="16"/>
-              </w:rPr>
-              <w:t xml:space="preserve">(Ex. History of Salem, or History of the </w:t>
-            </w:r>
-            <w:proofErr w:type="spellStart"/>
-            <w:r>
-              <w:rPr>
-                <w:i/>
-                <w:sz w:val="16"/>
-                <w:szCs w:val="16"/>
-              </w:rPr>
-              <w:t>Terzani</w:t>
-            </w:r>
-            <w:proofErr w:type="spellEnd"/>
-            <w:r>
-              <w:rPr>
-                <w:i/>
-                <w:sz w:val="16"/>
-                <w:szCs w:val="16"/>
-              </w:rPr>
-              <w:t xml:space="preserve"> Clan)</w:t>
-            </w:r>
-          </w:p>
+                <w:sz w:val="16"/>
+                <w:szCs w:val="16"/>
+              </w:rPr>
+              <w:t>Used to mix poultices that give small heals and buffs to teammates</w:t>
+            </w:r>
+          </w:p>
+        </w:tc>
+      </w:tr>
+      <w:tr>
+        <w:tc>
+          <w:tcPr>
+            <w:tcW w:w="0" w:type="auto"/>
+          </w:tcPr>
+          <w:p>
+            <w:pPr>
+              <w:rPr>
+                <w:sz w:val="16"/>
+                <w:szCs w:val="16"/>
+              </w:rPr>
+            </w:pPr>
+            <w:r>
+              <w:rPr>
+                <w:sz w:val="16"/>
+                <w:szCs w:val="16"/>
+              </w:rPr>
+              <w:t>History</w:t>
+            </w:r>
+          </w:p>
+        </w:tc>
+        <w:tc>
+          <w:tcPr>
+            <w:tcW w:w="817" w:type="dxa"/>
+          </w:tcPr>
+          <w:p>
+            <w:pPr>
+              <w:jc w:val="center"/>
+              <w:rPr>
+                <w:sz w:val="16"/>
+                <w:szCs w:val="16"/>
+              </w:rPr>
+            </w:pPr>
+            <w:r>
+              <w:rPr>
+                <w:sz w:val="16"/>
+                <w:szCs w:val="16"/>
+              </w:rPr>
+              <w:t>AFL</w:t>
+            </w:r>
+          </w:p>
+        </w:tc>
+        <w:tc>
+          <w:tcPr>
+            <w:tcW w:w="0" w:type="auto"/>
+          </w:tcPr>
+          <w:p>
+            <w:pPr>
+              <w:tabs>
+                <w:tab w:val="center" w:pos="165"/>
+              </w:tabs>
+              <w:jc w:val="center"/>
+              <w:rPr>
+                <w:sz w:val="16"/>
+                <w:szCs w:val="16"/>
+              </w:rPr>
+            </w:pPr>
+            <w:r>
+              <w:rPr>
+                <w:sz w:val="16"/>
+                <w:szCs w:val="16"/>
+              </w:rPr>
+              <w:t>PW</w:t>
+            </w:r>
+          </w:p>
+        </w:tc>
+        <w:tc>
+          <w:tcPr>
+            <w:tcW w:w="0" w:type="auto"/>
+          </w:tcPr>
+          <w:p>
+            <w:pPr>
+              <w:jc w:val="center"/>
+              <w:rPr>
+                <w:sz w:val="16"/>
+                <w:szCs w:val="16"/>
+              </w:rPr>
+            </w:pPr>
+          </w:p>
+        </w:tc>
+        <w:tc>
+          <w:tcPr>
+            <w:tcW w:w="0" w:type="auto"/>
+          </w:tcPr>
           <w:p>
             <w:pPr>
               <w:pStyle w:val="ListParagraph"/>
@@ -5397,6 +6044,101 @@
                 <w:sz w:val="16"/>
                 <w:szCs w:val="16"/>
               </w:rPr>
+              <w:t>Represents a general knowledge of the history of the campaign realm</w:t>
+            </w:r>
+          </w:p>
+          <w:p>
+            <w:pPr>
+              <w:pStyle w:val="ListParagraph"/>
+              <w:numPr>
+                <w:ilvl w:val="0"/>
+                <w:numId w:val="17"/>
+              </w:numPr>
+              <w:rPr>
+                <w:sz w:val="16"/>
+                <w:szCs w:val="16"/>
+              </w:rPr>
+            </w:pPr>
+            <w:r>
+              <w:rPr>
+                <w:sz w:val="16"/>
+                <w:szCs w:val="16"/>
+              </w:rPr>
+              <w:t>Historians presented with an unfamiliar question can roll to see if they know the answer</w:t>
+            </w:r>
+          </w:p>
+          <w:p>
+            <w:pPr>
+              <w:pStyle w:val="ListParagraph"/>
+              <w:numPr>
+                <w:ilvl w:val="0"/>
+                <w:numId w:val="17"/>
+              </w:numPr>
+              <w:rPr>
+                <w:sz w:val="16"/>
+                <w:szCs w:val="16"/>
+              </w:rPr>
+            </w:pPr>
+            <w:r>
+              <w:rPr>
+                <w:b/>
+                <w:i/>
+                <w:sz w:val="16"/>
+                <w:szCs w:val="16"/>
+              </w:rPr>
+              <w:t>Perks</w:t>
+            </w:r>
+            <w:r>
+              <w:rPr>
+                <w:sz w:val="16"/>
+                <w:szCs w:val="16"/>
+              </w:rPr>
+              <w:t xml:space="preserve"> used here represent expert-level knowledge of a specific subject and no roll is required to succeed </w:t>
+            </w:r>
+            <w:r>
+              <w:rPr>
+                <w:i/>
+                <w:sz w:val="16"/>
+                <w:szCs w:val="16"/>
+              </w:rPr>
+              <w:t xml:space="preserve">(Ex. History of Salem, or History of the </w:t>
+            </w:r>
+            <w:proofErr w:type="spellStart"/>
+            <w:r>
+              <w:rPr>
+                <w:i/>
+                <w:sz w:val="16"/>
+                <w:szCs w:val="16"/>
+              </w:rPr>
+              <w:t>Terzani</w:t>
+            </w:r>
+            <w:proofErr w:type="spellEnd"/>
+            <w:r>
+              <w:rPr>
+                <w:i/>
+                <w:sz w:val="16"/>
+                <w:szCs w:val="16"/>
+              </w:rPr>
+              <w:t xml:space="preserve"> Clan)</w:t>
+            </w:r>
+          </w:p>
+          <w:p>
+            <w:pPr>
+              <w:pStyle w:val="ListParagraph"/>
+              <w:numPr>
+                <w:ilvl w:val="0"/>
+                <w:numId w:val="17"/>
+              </w:numPr>
+              <w:rPr>
+                <w:sz w:val="16"/>
+                <w:szCs w:val="16"/>
+              </w:rPr>
+            </w:pPr>
+            <w:r>
+              <w:rPr>
+                <w:sz w:val="16"/>
+                <w:szCs w:val="16"/>
+              </w:rPr>
               <w:t xml:space="preserve">One </w:t>
             </w:r>
             <w:r>
@@ -6857,7 +7599,6 @@
                 <w:sz w:val="16"/>
                 <w:szCs w:val="16"/>
               </w:rPr>
-              <w:lastRenderedPageBreak/>
               <w:t>Used to learn about the requirements for binding a rune, as well as the possible pitfalls of doing so</w:t>
             </w:r>
           </w:p>
@@ -6917,7 +7658,6 @@
                 <w:sz w:val="16"/>
                 <w:szCs w:val="16"/>
               </w:rPr>
-              <w:lastRenderedPageBreak/>
               <w:t>Search</w:t>
             </w:r>
           </w:p>
@@ -8131,6 +8871,7 @@
                 <w:sz w:val="16"/>
                 <w:szCs w:val="16"/>
               </w:rPr>
+              <w:lastRenderedPageBreak/>
               <w:t>Trade</w:t>
             </w:r>
           </w:p>
@@ -8427,8 +9168,6 @@
               </w:rPr>
               <w:t>Used to disarm and possibly set traps</w:t>
             </w:r>
-            <w:bookmarkStart w:id="0" w:name="_GoBack"/>
-            <w:bookmarkEnd w:id="0"/>
           </w:p>
         </w:tc>
       </w:tr>
@@ -10878,6 +11617,119 @@
     </w:lvl>
   </w:abstractNum>
   <w:abstractNum w:abstractNumId="14" w15:restartNumberingAfterBreak="0">
+    <w:nsid w:val="46CB1A2F"/>
+    <w:multiLevelType w:val="hybridMultilevel"/>
+    <w:tmpl w:val="61D81DFA"/>
+    <w:lvl w:ilvl="0" w:tplc="04090001">
+      <w:start w:val="1"/>
+      <w:numFmt w:val="bullet"/>
+      <w:lvlText w:val=""/>
+      <w:lvlJc w:val="left"/>
+      <w:pPr>
+        <w:ind w:left="720" w:hanging="360"/>
+      </w:pPr>
+      <w:rPr>
+        <w:rFonts w:ascii="Symbol" w:hAnsi="Symbol" w:hint="default"/>
+      </w:rPr>
+    </w:lvl>
+    <w:lvl w:ilvl="1" w:tplc="04090003">
+      <w:start w:val="1"/>
+      <w:numFmt w:val="bullet"/>
+      <w:lvlText w:val="o"/>
+      <w:lvlJc w:val="left"/>
+      <w:pPr>
+        <w:ind w:left="1440" w:hanging="360"/>
+      </w:pPr>
+      <w:rPr>
+        <w:rFonts w:ascii="Courier New" w:hAnsi="Courier New" w:cs="Courier New" w:hint="default"/>
+      </w:rPr>
+    </w:lvl>
+    <w:lvl w:ilvl="2" w:tplc="04090005" w:tentative="1">
+      <w:start w:val="1"/>
+      <w:numFmt w:val="bullet"/>
+      <w:lvlText w:val=""/>
+      <w:lvlJc w:val="left"/>
+      <w:pPr>
+        <w:ind w:left="2160" w:hanging="360"/>
+      </w:pPr>
+      <w:rPr>
+        <w:rFonts w:ascii="Wingdings" w:hAnsi="Wingdings" w:hint="default"/>
+      </w:rPr>
+    </w:lvl>
+    <w:lvl w:ilvl="3" w:tplc="04090001" w:tentative="1">
+      <w:start w:val="1"/>
+      <w:numFmt w:val="bullet"/>
+      <w:lvlText w:val=""/>
+      <w:lvlJc w:val="left"/>
+      <w:pPr>
+        <w:ind w:left="2880" w:hanging="360"/>
+      </w:pPr>
+      <w:rPr>
+        <w:rFonts w:ascii="Symbol" w:hAnsi="Symbol" w:hint="default"/>
+      </w:rPr>
+    </w:lvl>
+    <w:lvl w:ilvl="4" w:tplc="04090003" w:tentative="1">
+      <w:start w:val="1"/>
+      <w:numFmt w:val="bullet"/>
+      <w:lvlText w:val="o"/>
+      <w:lvlJc w:val="left"/>
+      <w:pPr>
+        <w:ind w:left="3600" w:hanging="360"/>
+      </w:pPr>
+      <w:rPr>
+        <w:rFonts w:ascii="Courier New" w:hAnsi="Courier New" w:cs="Courier New" w:hint="default"/>
+      </w:rPr>
+    </w:lvl>
+    <w:lvl w:ilvl="5" w:tplc="04090005" w:tentative="1">
+      <w:start w:val="1"/>
+      <w:numFmt w:val="bullet"/>
+      <w:lvlText w:val=""/>
+      <w:lvlJc w:val="left"/>
+      <w:pPr>
+        <w:ind w:left="4320" w:hanging="360"/>
+      </w:pPr>
+      <w:rPr>
+        <w:rFonts w:ascii="Wingdings" w:hAnsi="Wingdings" w:hint="default"/>
+      </w:rPr>
+    </w:lvl>
+    <w:lvl w:ilvl="6" w:tplc="04090001" w:tentative="1">
+      <w:start w:val="1"/>
+      <w:numFmt w:val="bullet"/>
+      <w:lvlText w:val=""/>
+      <w:lvlJc w:val="left"/>
+      <w:pPr>
+        <w:ind w:left="5040" w:hanging="360"/>
+      </w:pPr>
+      <w:rPr>
+        <w:rFonts w:ascii="Symbol" w:hAnsi="Symbol" w:hint="default"/>
+      </w:rPr>
+    </w:lvl>
+    <w:lvl w:ilvl="7" w:tplc="04090003" w:tentative="1">
+      <w:start w:val="1"/>
+      <w:numFmt w:val="bullet"/>
+      <w:lvlText w:val="o"/>
+      <w:lvlJc w:val="left"/>
+      <w:pPr>
+        <w:ind w:left="5760" w:hanging="360"/>
+      </w:pPr>
+      <w:rPr>
+        <w:rFonts w:ascii="Courier New" w:hAnsi="Courier New" w:cs="Courier New" w:hint="default"/>
+      </w:rPr>
+    </w:lvl>
+    <w:lvl w:ilvl="8" w:tplc="04090005" w:tentative="1">
+      <w:start w:val="1"/>
+      <w:numFmt w:val="bullet"/>
+      <w:lvlText w:val=""/>
+      <w:lvlJc w:val="left"/>
+      <w:pPr>
+        <w:ind w:left="6480" w:hanging="360"/>
+      </w:pPr>
+      <w:rPr>
+        <w:rFonts w:ascii="Wingdings" w:hAnsi="Wingdings" w:hint="default"/>
+      </w:rPr>
+    </w:lvl>
+  </w:abstractNum>
+  <w:abstractNum w:abstractNumId="15" w15:restartNumberingAfterBreak="0">
     <w:nsid w:val="4A2A026A"/>
     <w:multiLevelType w:val="hybridMultilevel"/>
     <w:tmpl w:val="8C4A947A"/>
@@ -10990,7 +11842,7 @@
       </w:rPr>
     </w:lvl>
   </w:abstractNum>
-  <w:abstractNum w:abstractNumId="15" w15:restartNumberingAfterBreak="0">
+  <w:abstractNum w:abstractNumId="16" w15:restartNumberingAfterBreak="0">
     <w:nsid w:val="4BC17653"/>
     <w:multiLevelType w:val="hybridMultilevel"/>
     <w:tmpl w:val="5E2072F0"/>
@@ -11103,7 +11955,7 @@
       </w:rPr>
     </w:lvl>
   </w:abstractNum>
-  <w:abstractNum w:abstractNumId="16" w15:restartNumberingAfterBreak="0">
+  <w:abstractNum w:abstractNumId="17" w15:restartNumberingAfterBreak="0">
     <w:nsid w:val="57297568"/>
     <w:multiLevelType w:val="hybridMultilevel"/>
     <w:tmpl w:val="AEA80EC8"/>
@@ -11216,7 +12068,7 @@
       </w:rPr>
     </w:lvl>
   </w:abstractNum>
-  <w:abstractNum w:abstractNumId="17" w15:restartNumberingAfterBreak="0">
+  <w:abstractNum w:abstractNumId="18" w15:restartNumberingAfterBreak="0">
     <w:nsid w:val="573004FC"/>
     <w:multiLevelType w:val="hybridMultilevel"/>
     <w:tmpl w:val="DFA0B450"/>
@@ -11329,7 +12181,7 @@
       </w:rPr>
     </w:lvl>
   </w:abstractNum>
-  <w:abstractNum w:abstractNumId="18" w15:restartNumberingAfterBreak="0">
+  <w:abstractNum w:abstractNumId="19" w15:restartNumberingAfterBreak="0">
     <w:nsid w:val="58D06609"/>
     <w:multiLevelType w:val="hybridMultilevel"/>
     <w:tmpl w:val="87B00DFC"/>
@@ -11442,7 +12294,7 @@
       </w:rPr>
     </w:lvl>
   </w:abstractNum>
-  <w:abstractNum w:abstractNumId="19" w15:restartNumberingAfterBreak="0">
+  <w:abstractNum w:abstractNumId="20" w15:restartNumberingAfterBreak="0">
     <w:nsid w:val="5DB11F27"/>
     <w:multiLevelType w:val="hybridMultilevel"/>
     <w:tmpl w:val="9CCCC0A2"/>
@@ -11555,7 +12407,7 @@
       </w:rPr>
     </w:lvl>
   </w:abstractNum>
-  <w:abstractNum w:abstractNumId="20" w15:restartNumberingAfterBreak="0">
+  <w:abstractNum w:abstractNumId="21" w15:restartNumberingAfterBreak="0">
     <w:nsid w:val="646664A2"/>
     <w:multiLevelType w:val="hybridMultilevel"/>
     <w:tmpl w:val="A928E55A"/>
@@ -11668,7 +12520,7 @@
       </w:rPr>
     </w:lvl>
   </w:abstractNum>
-  <w:abstractNum w:abstractNumId="21" w15:restartNumberingAfterBreak="0">
+  <w:abstractNum w:abstractNumId="22" w15:restartNumberingAfterBreak="0">
     <w:nsid w:val="65AF2F7D"/>
     <w:multiLevelType w:val="hybridMultilevel"/>
     <w:tmpl w:val="F8BE4EEC"/>
@@ -11781,7 +12633,7 @@
       </w:rPr>
     </w:lvl>
   </w:abstractNum>
-  <w:abstractNum w:abstractNumId="22" w15:restartNumberingAfterBreak="0">
+  <w:abstractNum w:abstractNumId="23" w15:restartNumberingAfterBreak="0">
     <w:nsid w:val="6B5739D4"/>
     <w:multiLevelType w:val="hybridMultilevel"/>
     <w:tmpl w:val="7F26557E"/>
@@ -11894,7 +12746,7 @@
       </w:rPr>
     </w:lvl>
   </w:abstractNum>
-  <w:abstractNum w:abstractNumId="23" w15:restartNumberingAfterBreak="0">
+  <w:abstractNum w:abstractNumId="24" w15:restartNumberingAfterBreak="0">
     <w:nsid w:val="70250CCD"/>
     <w:multiLevelType w:val="hybridMultilevel"/>
     <w:tmpl w:val="7FF68B9A"/>
@@ -12007,7 +12859,7 @@
       </w:rPr>
     </w:lvl>
   </w:abstractNum>
-  <w:abstractNum w:abstractNumId="24" w15:restartNumberingAfterBreak="0">
+  <w:abstractNum w:abstractNumId="25" w15:restartNumberingAfterBreak="0">
     <w:nsid w:val="714A7DDE"/>
     <w:multiLevelType w:val="hybridMultilevel"/>
     <w:tmpl w:val="1826B88E"/>
@@ -12120,7 +12972,7 @@
       </w:rPr>
     </w:lvl>
   </w:abstractNum>
-  <w:abstractNum w:abstractNumId="25" w15:restartNumberingAfterBreak="0">
+  <w:abstractNum w:abstractNumId="26" w15:restartNumberingAfterBreak="0">
     <w:nsid w:val="75645167"/>
     <w:multiLevelType w:val="hybridMultilevel"/>
     <w:tmpl w:val="5A3AD5C0"/>
@@ -12233,7 +13085,7 @@
       </w:rPr>
     </w:lvl>
   </w:abstractNum>
-  <w:abstractNum w:abstractNumId="26" w15:restartNumberingAfterBreak="0">
+  <w:abstractNum w:abstractNumId="27" w15:restartNumberingAfterBreak="0">
     <w:nsid w:val="77AD093B"/>
     <w:multiLevelType w:val="hybridMultilevel"/>
     <w:tmpl w:val="9C44633C"/>
@@ -12346,7 +13198,7 @@
       </w:rPr>
     </w:lvl>
   </w:abstractNum>
-  <w:abstractNum w:abstractNumId="27" w15:restartNumberingAfterBreak="0">
+  <w:abstractNum w:abstractNumId="28" w15:restartNumberingAfterBreak="0">
     <w:nsid w:val="7E3B6A44"/>
     <w:multiLevelType w:val="hybridMultilevel"/>
     <w:tmpl w:val="F3FE2022"/>
@@ -12466,55 +13318,55 @@
     <w:abstractNumId w:val="11"/>
   </w:num>
   <w:num w:numId="3">
-    <w:abstractNumId w:val="19"/>
+    <w:abstractNumId w:val="20"/>
   </w:num>
   <w:num w:numId="4">
     <w:abstractNumId w:val="0"/>
   </w:num>
   <w:num w:numId="5">
-    <w:abstractNumId w:val="14"/>
+    <w:abstractNumId w:val="15"/>
   </w:num>
   <w:num w:numId="6">
-    <w:abstractNumId w:val="27"/>
+    <w:abstractNumId w:val="28"/>
   </w:num>
   <w:num w:numId="7">
-    <w:abstractNumId w:val="22"/>
+    <w:abstractNumId w:val="23"/>
   </w:num>
   <w:num w:numId="8">
     <w:abstractNumId w:val="10"/>
   </w:num>
   <w:num w:numId="9">
-    <w:abstractNumId w:val="18"/>
+    <w:abstractNumId w:val="19"/>
   </w:num>
   <w:num w:numId="10">
-    <w:abstractNumId w:val="23"/>
+    <w:abstractNumId w:val="24"/>
   </w:num>
   <w:num w:numId="11">
     <w:abstractNumId w:val="13"/>
   </w:num>
   <w:num w:numId="12">
-    <w:abstractNumId w:val="21"/>
+    <w:abstractNumId w:val="22"/>
   </w:num>
   <w:num w:numId="13">
     <w:abstractNumId w:val="6"/>
   </w:num>
   <w:num w:numId="14">
-    <w:abstractNumId w:val="25"/>
+    <w:abstractNumId w:val="26"/>
   </w:num>
   <w:num w:numId="15">
     <w:abstractNumId w:val="4"/>
   </w:num>
   <w:num w:numId="16">
-    <w:abstractNumId w:val="17"/>
+    <w:abstractNumId w:val="18"/>
   </w:num>
   <w:num w:numId="17">
-    <w:abstractNumId w:val="24"/>
+    <w:abstractNumId w:val="25"/>
   </w:num>
   <w:num w:numId="18">
-    <w:abstractNumId w:val="20"/>
+    <w:abstractNumId w:val="21"/>
   </w:num>
   <w:num w:numId="19">
-    <w:abstractNumId w:val="16"/>
+    <w:abstractNumId w:val="17"/>
   </w:num>
   <w:num w:numId="20">
     <w:abstractNumId w:val="3"/>
@@ -12529,10 +13381,10 @@
     <w:abstractNumId w:val="9"/>
   </w:num>
   <w:num w:numId="24">
-    <w:abstractNumId w:val="15"/>
+    <w:abstractNumId w:val="16"/>
   </w:num>
   <w:num w:numId="25">
-    <w:abstractNumId w:val="26"/>
+    <w:abstractNumId w:val="27"/>
   </w:num>
   <w:num w:numId="26">
     <w:abstractNumId w:val="7"/>
@@ -12542,6 +13394,9 @@
   </w:num>
   <w:num w:numId="28">
     <w:abstractNumId w:val="8"/>
+  </w:num>
+  <w:num w:numId="29">
+    <w:abstractNumId w:val="14"/>
   </w:num>
 </w:numbering>
 </file>

</xml_diff>